<commit_message>
feat/testing: Normalization ontologies fixed (two equivalence axioms contained more than two intersection operands)
</commit_message>
<xml_diff>
--- a/src/test/resources/ontologies/normalization_test/Italian Food.docx
+++ b/src/test/resources/ontologies/normalization_test/Italian Food.docx
@@ -42,7 +42,29 @@
           <w:iCs/>
           <w:lang w:val="en-US"/>
         </w:rPr>
-        <w:t>danil/ontologies/2024/8/italian-food/0.1</w:t>
+        <w:t>danil/ontologies/2024/8/</w:t>
+      </w:r>
+      <w:proofErr w:type="spellStart"/>
+      <w:r>
+        <w:rPr>
+          <w:b/>
+          <w:bCs/>
+          <w:i/>
+          <w:iCs/>
+          <w:lang w:val="en-US"/>
+        </w:rPr>
+        <w:t>italian</w:t>
+      </w:r>
+      <w:proofErr w:type="spellEnd"/>
+      <w:r>
+        <w:rPr>
+          <w:b/>
+          <w:bCs/>
+          <w:i/>
+          <w:iCs/>
+          <w:lang w:val="en-US"/>
+        </w:rPr>
+        <w:t>-food/0.1</w:t>
       </w:r>
     </w:p>
     <w:p>
@@ -67,7 +89,7 @@
             <w:sz w:val="18"/>
             <w:szCs w:val="18"/>
           </w:rPr>
-          <m:t>MargheritaTopping≡∃hasIngredient.Tomato⊓∃hasIngredient.Mozzarella⊓∃hasIngredient.Basil⊓∃hasIngredient.Oil</m:t>
+          <m:t>MargheritaTopping≡∃hasIngredient.Tomato⊓∃hasIngredient.Mozzarella</m:t>
         </m:r>
       </m:oMath>
     </w:p>
@@ -93,7 +115,7 @@
             <w:sz w:val="18"/>
             <w:szCs w:val="18"/>
           </w:rPr>
-          <m:t>PizzaMargherita≡Pizza⊓ MargheritaTopping</m:t>
+          <m:t>PizzaMargherita≡Pizza⊓MargheritaTopping</m:t>
         </m:r>
       </m:oMath>
     </w:p>
@@ -119,7 +141,7 @@
             <w:sz w:val="18"/>
             <w:szCs w:val="18"/>
           </w:rPr>
-          <m:t>MarinaraTopping≡∃hasIngredient.Tomato⊓∃hasIngredient.Oregano⊓∃hasIngredient.Basil⊓∃hasIngredient.Oil</m:t>
+          <m:t>MarinaraTopping≡∃hasIngredient.Tomato⊓∃hasIngredient.Oregano</m:t>
         </m:r>
       </m:oMath>
     </w:p>
@@ -333,7 +355,7 @@
             <w:sz w:val="18"/>
             <w:szCs w:val="18"/>
           </w:rPr>
-          <m:t>Basil⊑Food</m:t>
+          <m:t>Oregano⊑Food</m:t>
         </m:r>
       </m:oMath>
     </w:p>
@@ -360,7 +382,7 @@
             <w:sz w:val="18"/>
             <w:szCs w:val="18"/>
           </w:rPr>
-          <m:t>Oregano⊑Food</m:t>
+          <m:t>MargheritaTopping⊑Topping</m:t>
         </m:r>
       </m:oMath>
     </w:p>
@@ -387,7 +409,7 @@
             <w:sz w:val="18"/>
             <w:szCs w:val="18"/>
           </w:rPr>
-          <m:t>Oil⊑Food</m:t>
+          <m:t>MarinaraTopping⊑Topping</m:t>
         </m:r>
       </m:oMath>
     </w:p>
@@ -414,7 +436,7 @@
             <w:sz w:val="18"/>
             <w:szCs w:val="18"/>
           </w:rPr>
-          <m:t>MargheritaTopping⊑Topping</m:t>
+          <m:t>PizzaBase⊑Food</m:t>
         </m:r>
       </m:oMath>
     </w:p>
@@ -431,17 +453,44 @@
           <w:szCs w:val="18"/>
         </w:rPr>
       </w:pPr>
+      <w:r>
+        <w:rPr>
+          <w:rFonts w:eastAsiaTheme="minorEastAsia"/>
+          <w:sz w:val="18"/>
+          <w:szCs w:val="18"/>
+        </w:rPr>
+        <w:t>NF2</w:t>
+      </w:r>
+      <w:r>
+        <w:rPr>
+          <w:rFonts w:eastAsiaTheme="minorEastAsia"/>
+          <w:sz w:val="18"/>
+          <w:szCs w:val="18"/>
+        </w:rPr>
+        <w:tab/>
+      </w:r>
       <m:oMath>
         <m:r>
           <m:rPr>
             <m:sty m:val="p"/>
           </m:rPr>
           <w:rPr>
-            <w:rFonts w:ascii="Cambria Math" w:hAnsi="Cambria Math"/>
-            <w:sz w:val="18"/>
-            <w:szCs w:val="18"/>
-          </w:rPr>
-          <m:t>MarinaraTopping⊑Topping</m:t>
+            <w:rFonts w:ascii="Cambria Math" w:eastAsiaTheme="minorEastAsia" w:hAnsi="Cambria Math"/>
+            <w:sz w:val="18"/>
+            <w:szCs w:val="18"/>
+          </w:rPr>
+          <m:t>Bread</m:t>
+        </m:r>
+        <m:r>
+          <m:rPr>
+            <m:sty m:val="p"/>
+          </m:rPr>
+          <w:rPr>
+            <w:rFonts w:ascii="Cambria Math" w:hAnsi="Cambria Math"/>
+            <w:sz w:val="18"/>
+            <w:szCs w:val="18"/>
+          </w:rPr>
+          <m:t>⊓MargheritaTopping⊑Food</m:t>
         </m:r>
       </m:oMath>
     </w:p>
@@ -458,17 +507,44 @@
           <w:szCs w:val="18"/>
         </w:rPr>
       </w:pPr>
+      <w:r>
+        <w:rPr>
+          <w:rFonts w:eastAsiaTheme="minorEastAsia"/>
+          <w:sz w:val="18"/>
+          <w:szCs w:val="18"/>
+        </w:rPr>
+        <w:t>NF2</w:t>
+      </w:r>
+      <w:r>
+        <w:rPr>
+          <w:rFonts w:eastAsiaTheme="minorEastAsia"/>
+          <w:sz w:val="18"/>
+          <w:szCs w:val="18"/>
+        </w:rPr>
+        <w:tab/>
+      </w:r>
       <m:oMath>
         <m:r>
           <m:rPr>
             <m:sty m:val="p"/>
           </m:rPr>
           <w:rPr>
-            <w:rFonts w:ascii="Cambria Math" w:hAnsi="Cambria Math"/>
-            <w:sz w:val="18"/>
-            <w:szCs w:val="18"/>
-          </w:rPr>
-          <m:t>PizzaBase⊑Food</m:t>
+            <w:rFonts w:ascii="Cambria Math" w:eastAsiaTheme="minorEastAsia" w:hAnsi="Cambria Math"/>
+            <w:sz w:val="18"/>
+            <w:szCs w:val="18"/>
+          </w:rPr>
+          <m:t>Bread</m:t>
+        </m:r>
+        <m:r>
+          <m:rPr>
+            <m:sty m:val="p"/>
+          </m:rPr>
+          <w:rPr>
+            <w:rFonts w:ascii="Cambria Math" w:hAnsi="Cambria Math"/>
+            <w:sz w:val="18"/>
+            <w:szCs w:val="18"/>
+          </w:rPr>
+          <m:t>⊓MarinaraTopping⊑Food</m:t>
         </m:r>
       </m:oMath>
     </w:p>
@@ -483,48 +559,69 @@
           <w:rFonts w:eastAsiaTheme="minorEastAsia"/>
           <w:sz w:val="18"/>
           <w:szCs w:val="18"/>
-        </w:rPr>
-      </w:pPr>
-      <w:r>
-        <w:rPr>
-          <w:rFonts w:eastAsiaTheme="minorEastAsia"/>
-          <w:sz w:val="18"/>
-          <w:szCs w:val="18"/>
-        </w:rPr>
-        <w:t>NF2</w:t>
-      </w:r>
-      <w:r>
-        <w:rPr>
-          <w:rFonts w:eastAsiaTheme="minorEastAsia"/>
-          <w:sz w:val="18"/>
-          <w:szCs w:val="18"/>
+          <w:lang w:val="en-US"/>
+        </w:rPr>
+      </w:pPr>
+      <w:r>
+        <w:rPr>
+          <w:sz w:val="18"/>
+          <w:szCs w:val="18"/>
+          <w:lang w:val="en-US"/>
+        </w:rPr>
+        <w:t>NF3</w:t>
+      </w:r>
+      <w:r>
+        <w:rPr>
+          <w:sz w:val="18"/>
+          <w:szCs w:val="18"/>
+          <w:lang w:val="en-US"/>
         </w:rPr>
         <w:tab/>
       </w:r>
       <m:oMath>
         <m:r>
-          <m:rPr>
-            <m:sty m:val="p"/>
-          </m:rPr>
-          <w:rPr>
-            <w:rFonts w:ascii="Cambria Math" w:eastAsiaTheme="minorEastAsia" w:hAnsi="Cambria Math"/>
-            <w:sz w:val="18"/>
-            <w:szCs w:val="18"/>
-          </w:rPr>
-          <m:t>Bread</m:t>
-        </m:r>
-        <m:r>
-          <m:rPr>
-            <m:sty m:val="p"/>
-          </m:rPr>
-          <w:rPr>
-            <w:rFonts w:ascii="Cambria Math" w:hAnsi="Cambria Math"/>
-            <w:sz w:val="18"/>
-            <w:szCs w:val="18"/>
-          </w:rPr>
-          <m:t>⊓MargheritaTopping⊑Food</m:t>
+          <w:rPr>
+            <w:rFonts w:ascii="Cambria Math" w:hAnsi="Cambria Math"/>
+            <w:sz w:val="18"/>
+            <w:szCs w:val="18"/>
+            <w:lang w:val="en-US"/>
+          </w:rPr>
+          <m:t>∃</m:t>
+        </m:r>
+        <m:r>
+          <m:rPr>
+            <m:sty m:val="p"/>
+          </m:rPr>
+          <w:rPr>
+            <w:rFonts w:ascii="Cambria Math" w:hAnsi="Cambria Math"/>
+            <w:sz w:val="18"/>
+            <w:szCs w:val="18"/>
+            <w:lang w:val="en-US"/>
+          </w:rPr>
+          <m:t>hasTopping.MargheritaTopping⊑MargheritaBasedFood</m:t>
         </m:r>
       </m:oMath>
+      <w:r>
+        <w:rPr>
+          <w:rFonts w:eastAsiaTheme="minorEastAsia"/>
+          <w:iCs/>
+          <w:sz w:val="18"/>
+          <w:szCs w:val="18"/>
+          <w:lang w:val="en-US"/>
+        </w:rPr>
+        <w:tab/>
+      </w:r>
+      <w:r>
+        <w:rPr>
+          <w:rFonts w:eastAsiaTheme="minorEastAsia"/>
+          <w:iCs/>
+          <w:sz w:val="18"/>
+          <w:szCs w:val="18"/>
+          <w:lang w:val="en-US"/>
+        </w:rPr>
+        <w:tab/>
+        <w:t>(equiv to NF6)</w:t>
+      </w:r>
     </w:p>
     <w:p>
       <w:pPr>
@@ -537,48 +634,110 @@
           <w:rFonts w:eastAsiaTheme="minorEastAsia"/>
           <w:sz w:val="18"/>
           <w:szCs w:val="18"/>
-        </w:rPr>
-      </w:pPr>
-      <w:r>
-        <w:rPr>
-          <w:rFonts w:eastAsiaTheme="minorEastAsia"/>
-          <w:sz w:val="18"/>
-          <w:szCs w:val="18"/>
-        </w:rPr>
-        <w:t>NF2</w:t>
-      </w:r>
-      <w:r>
-        <w:rPr>
-          <w:rFonts w:eastAsiaTheme="minorEastAsia"/>
-          <w:sz w:val="18"/>
-          <w:szCs w:val="18"/>
+          <w:lang w:val="en-US"/>
+        </w:rPr>
+      </w:pPr>
+      <w:r>
+        <w:rPr>
+          <w:sz w:val="18"/>
+          <w:szCs w:val="18"/>
+          <w:lang w:val="en-US"/>
+        </w:rPr>
+        <w:t>NF3</w:t>
+      </w:r>
+      <w:r>
+        <w:rPr>
+          <w:sz w:val="18"/>
+          <w:szCs w:val="18"/>
+          <w:lang w:val="en-US"/>
         </w:rPr>
         <w:tab/>
       </w:r>
       <m:oMath>
         <m:r>
-          <m:rPr>
-            <m:sty m:val="p"/>
-          </m:rPr>
-          <w:rPr>
-            <w:rFonts w:ascii="Cambria Math" w:eastAsiaTheme="minorEastAsia" w:hAnsi="Cambria Math"/>
-            <w:sz w:val="18"/>
-            <w:szCs w:val="18"/>
-          </w:rPr>
-          <m:t>Bread</m:t>
-        </m:r>
-        <m:r>
-          <m:rPr>
-            <m:sty m:val="p"/>
-          </m:rPr>
-          <w:rPr>
-            <w:rFonts w:ascii="Cambria Math" w:hAnsi="Cambria Math"/>
-            <w:sz w:val="18"/>
-            <w:szCs w:val="18"/>
-          </w:rPr>
-          <m:t>⊓MarinaraTopping⊑Food</m:t>
+          <w:rPr>
+            <w:rFonts w:ascii="Cambria Math" w:hAnsi="Cambria Math"/>
+            <w:sz w:val="18"/>
+            <w:szCs w:val="18"/>
+            <w:lang w:val="en-US"/>
+          </w:rPr>
+          <m:t>∃</m:t>
+        </m:r>
+        <m:r>
+          <m:rPr>
+            <m:sty m:val="p"/>
+          </m:rPr>
+          <w:rPr>
+            <w:rFonts w:ascii="Cambria Math" w:hAnsi="Cambria Math"/>
+            <w:sz w:val="18"/>
+            <w:szCs w:val="18"/>
+            <w:lang w:val="en-US"/>
+          </w:rPr>
+          <m:t>hasTopping.MarinaraTopping⊑MarinaraBasedFood</m:t>
         </m:r>
       </m:oMath>
+      <w:r>
+        <w:rPr>
+          <w:rFonts w:eastAsiaTheme="minorEastAsia"/>
+          <w:iCs/>
+          <w:sz w:val="18"/>
+          <w:szCs w:val="18"/>
+          <w:lang w:val="en-US"/>
+        </w:rPr>
+        <w:tab/>
+      </w:r>
+      <w:r>
+        <w:rPr>
+          <w:rFonts w:eastAsiaTheme="minorEastAsia"/>
+          <w:iCs/>
+          <w:sz w:val="18"/>
+          <w:szCs w:val="18"/>
+          <w:lang w:val="en-US"/>
+        </w:rPr>
+        <w:tab/>
+      </w:r>
+      <w:r>
+        <w:rPr>
+          <w:rFonts w:eastAsiaTheme="minorEastAsia"/>
+          <w:iCs/>
+          <w:sz w:val="18"/>
+          <w:szCs w:val="18"/>
+          <w:lang w:val="en-US"/>
+        </w:rPr>
+        <w:tab/>
+      </w:r>
+      <w:r>
+        <w:rPr>
+          <w:rFonts w:eastAsiaTheme="minorEastAsia"/>
+          <w:iCs/>
+          <w:sz w:val="18"/>
+          <w:szCs w:val="18"/>
+          <w:lang w:val="en-US"/>
+        </w:rPr>
+        <w:t>(</w:t>
+      </w:r>
+      <w:proofErr w:type="spellStart"/>
+      <w:r>
+        <w:rPr>
+          <w:rFonts w:eastAsiaTheme="minorEastAsia"/>
+          <w:iCs/>
+          <w:sz w:val="18"/>
+          <w:szCs w:val="18"/>
+          <w:lang w:val="en-US"/>
+        </w:rPr>
+        <w:t>equiv</w:t>
+      </w:r>
+      <w:proofErr w:type="spellEnd"/>
+      <w:r>
+        <w:rPr>
+          <w:rFonts w:eastAsiaTheme="minorEastAsia"/>
+          <w:iCs/>
+          <w:sz w:val="18"/>
+          <w:szCs w:val="18"/>
+          <w:lang w:val="en-US"/>
+        </w:rPr>
+        <w:t xml:space="preserve"> to NF6)</w:t>
+      </w:r>
     </w:p>
     <w:p>
       <w:pPr>
@@ -600,7 +759,7 @@
           <w:szCs w:val="18"/>
           <w:lang w:val="en-US"/>
         </w:rPr>
-        <w:t>NF3</w:t>
+        <w:t>NF4</w:t>
       </w:r>
       <w:r>
         <w:rPr>
@@ -618,7 +777,7 @@
             <w:szCs w:val="18"/>
             <w:lang w:val="en-US"/>
           </w:rPr>
-          <m:t>∃</m:t>
+          <m:t xml:space="preserve">⊥ </m:t>
         </m:r>
         <m:r>
           <m:rPr>
@@ -630,30 +789,9 @@
             <w:szCs w:val="18"/>
             <w:lang w:val="en-US"/>
           </w:rPr>
-          <m:t>hasTopping.MargheritaTopping⊑MargheritaBasedFood</m:t>
+          <m:t>⊑PizzaMargherita</m:t>
         </m:r>
       </m:oMath>
-      <w:r>
-        <w:rPr>
-          <w:rFonts w:eastAsiaTheme="minorEastAsia"/>
-          <w:iCs/>
-          <w:sz w:val="18"/>
-          <w:szCs w:val="18"/>
-          <w:lang w:val="en-US"/>
-        </w:rPr>
-        <w:tab/>
-      </w:r>
-      <w:r>
-        <w:rPr>
-          <w:rFonts w:eastAsiaTheme="minorEastAsia"/>
-          <w:iCs/>
-          <w:sz w:val="18"/>
-          <w:szCs w:val="18"/>
-          <w:lang w:val="en-US"/>
-        </w:rPr>
-        <w:tab/>
-        <w:t>(equiv to NF6)</w:t>
-      </w:r>
     </w:p>
     <w:p>
       <w:pPr>
@@ -675,7 +813,15 @@
           <w:szCs w:val="18"/>
           <w:lang w:val="en-US"/>
         </w:rPr>
-        <w:t>NF3</w:t>
+        <w:t>NF</w:t>
+      </w:r>
+      <w:r>
+        <w:rPr>
+          <w:sz w:val="18"/>
+          <w:szCs w:val="18"/>
+          <w:lang w:val="en-US"/>
+        </w:rPr>
+        <w:t>4</w:t>
       </w:r>
       <w:r>
         <w:rPr>
@@ -693,7 +839,7 @@
             <w:szCs w:val="18"/>
             <w:lang w:val="en-US"/>
           </w:rPr>
-          <m:t>∃</m:t>
+          <m:t xml:space="preserve">⊥ </m:t>
         </m:r>
         <m:r>
           <m:rPr>
@@ -705,49 +851,9 @@
             <w:szCs w:val="18"/>
             <w:lang w:val="en-US"/>
           </w:rPr>
-          <m:t>hasTopping.MarinaraTopping⊑MarinaraBasedFood</m:t>
+          <m:t>⊑PizzaMarinara</m:t>
         </m:r>
       </m:oMath>
-      <w:r>
-        <w:rPr>
-          <w:rFonts w:eastAsiaTheme="minorEastAsia"/>
-          <w:iCs/>
-          <w:sz w:val="18"/>
-          <w:szCs w:val="18"/>
-          <w:lang w:val="en-US"/>
-        </w:rPr>
-        <w:tab/>
-      </w:r>
-      <w:r>
-        <w:rPr>
-          <w:rFonts w:eastAsiaTheme="minorEastAsia"/>
-          <w:iCs/>
-          <w:sz w:val="18"/>
-          <w:szCs w:val="18"/>
-          <w:lang w:val="en-US"/>
-        </w:rPr>
-        <w:tab/>
-      </w:r>
-      <w:r>
-        <w:rPr>
-          <w:rFonts w:eastAsiaTheme="minorEastAsia"/>
-          <w:iCs/>
-          <w:sz w:val="18"/>
-          <w:szCs w:val="18"/>
-          <w:lang w:val="en-US"/>
-        </w:rPr>
-        <w:tab/>
-      </w:r>
-      <w:r>
-        <w:rPr>
-          <w:rFonts w:eastAsiaTheme="minorEastAsia"/>
-          <w:iCs/>
-          <w:sz w:val="18"/>
-          <w:szCs w:val="18"/>
-          <w:lang w:val="en-US"/>
-        </w:rPr>
-        <w:t>(equiv to NF6)</w:t>
-      </w:r>
     </w:p>
     <w:p>
       <w:pPr>
@@ -760,46 +866,33 @@
           <w:rFonts w:eastAsiaTheme="minorEastAsia"/>
           <w:sz w:val="18"/>
           <w:szCs w:val="18"/>
-          <w:lang w:val="en-US"/>
-        </w:rPr>
-      </w:pPr>
-      <w:r>
-        <w:rPr>
-          <w:sz w:val="18"/>
-          <w:szCs w:val="18"/>
-          <w:lang w:val="en-US"/>
-        </w:rPr>
-        <w:t>NF4</w:t>
-      </w:r>
-      <w:r>
-        <w:rPr>
-          <w:sz w:val="18"/>
-          <w:szCs w:val="18"/>
-          <w:lang w:val="en-US"/>
+        </w:rPr>
+      </w:pPr>
+      <w:r>
+        <w:rPr>
+          <w:sz w:val="18"/>
+          <w:szCs w:val="18"/>
+        </w:rPr>
+        <w:t>NF5</w:t>
+      </w:r>
+      <w:r>
+        <w:rPr>
+          <w:sz w:val="18"/>
+          <w:szCs w:val="18"/>
         </w:rPr>
         <w:tab/>
       </w:r>
       <m:oMath>
         <m:r>
-          <w:rPr>
-            <w:rFonts w:ascii="Cambria Math" w:hAnsi="Cambria Math"/>
-            <w:sz w:val="18"/>
-            <w:szCs w:val="18"/>
-            <w:lang w:val="en-US"/>
-          </w:rPr>
-          <m:t xml:space="preserve">⊥ </m:t>
-        </m:r>
-        <m:r>
-          <m:rPr>
-            <m:sty m:val="p"/>
-          </m:rPr>
-          <w:rPr>
-            <w:rFonts w:ascii="Cambria Math" w:hAnsi="Cambria Math"/>
-            <w:sz w:val="18"/>
-            <w:szCs w:val="18"/>
-            <w:lang w:val="en-US"/>
-          </w:rPr>
-          <m:t>⊑PizzaMargherita</m:t>
+          <m:rPr>
+            <m:sty m:val="p"/>
+          </m:rPr>
+          <w:rPr>
+            <w:rFonts w:ascii="Cambria Math" w:hAnsi="Cambria Math"/>
+            <w:sz w:val="18"/>
+            <w:szCs w:val="18"/>
+          </w:rPr>
+          <m:t>PizzaMargherita⊑Pizza</m:t>
         </m:r>
       </m:oMath>
     </w:p>
@@ -814,54 +907,33 @@
           <w:rFonts w:eastAsiaTheme="minorEastAsia"/>
           <w:sz w:val="18"/>
           <w:szCs w:val="18"/>
-          <w:lang w:val="en-US"/>
-        </w:rPr>
-      </w:pPr>
-      <w:r>
-        <w:rPr>
-          <w:sz w:val="18"/>
-          <w:szCs w:val="18"/>
-          <w:lang w:val="en-US"/>
-        </w:rPr>
-        <w:t>NF</w:t>
-      </w:r>
-      <w:r>
-        <w:rPr>
-          <w:sz w:val="18"/>
-          <w:szCs w:val="18"/>
-          <w:lang w:val="en-US"/>
-        </w:rPr>
-        <w:t>4</w:t>
-      </w:r>
-      <w:r>
-        <w:rPr>
-          <w:sz w:val="18"/>
-          <w:szCs w:val="18"/>
-          <w:lang w:val="en-US"/>
+        </w:rPr>
+      </w:pPr>
+      <w:r>
+        <w:rPr>
+          <w:sz w:val="18"/>
+          <w:szCs w:val="18"/>
+        </w:rPr>
+        <w:t>NF5</w:t>
+      </w:r>
+      <w:r>
+        <w:rPr>
+          <w:sz w:val="18"/>
+          <w:szCs w:val="18"/>
         </w:rPr>
         <w:tab/>
       </w:r>
       <m:oMath>
         <m:r>
-          <w:rPr>
-            <w:rFonts w:ascii="Cambria Math" w:hAnsi="Cambria Math"/>
-            <w:sz w:val="18"/>
-            <w:szCs w:val="18"/>
-            <w:lang w:val="en-US"/>
-          </w:rPr>
-          <m:t xml:space="preserve">⊥ </m:t>
-        </m:r>
-        <m:r>
-          <m:rPr>
-            <m:sty m:val="p"/>
-          </m:rPr>
-          <w:rPr>
-            <w:rFonts w:ascii="Cambria Math" w:hAnsi="Cambria Math"/>
-            <w:sz w:val="18"/>
-            <w:szCs w:val="18"/>
-            <w:lang w:val="en-US"/>
-          </w:rPr>
-          <m:t>⊑PizzaMarinara</m:t>
+          <m:rPr>
+            <m:sty m:val="p"/>
+          </m:rPr>
+          <w:rPr>
+            <w:rFonts w:ascii="Cambria Math" w:hAnsi="Cambria Math"/>
+            <w:sz w:val="18"/>
+            <w:szCs w:val="18"/>
+          </w:rPr>
+          <m:t>PizzaMarinara⊑Pizza</m:t>
         </m:r>
       </m:oMath>
     </w:p>
@@ -876,19 +948,24 @@
           <w:rFonts w:eastAsiaTheme="minorEastAsia"/>
           <w:sz w:val="18"/>
           <w:szCs w:val="18"/>
-        </w:rPr>
-      </w:pPr>
-      <w:r>
-        <w:rPr>
-          <w:sz w:val="18"/>
-          <w:szCs w:val="18"/>
-        </w:rPr>
-        <w:t>NF5</w:t>
-      </w:r>
-      <w:r>
-        <w:rPr>
-          <w:sz w:val="18"/>
-          <w:szCs w:val="18"/>
+          <w:lang w:val="en-US"/>
+        </w:rPr>
+      </w:pPr>
+      <w:r>
+        <w:rPr>
+          <w:rFonts w:eastAsiaTheme="minorEastAsia"/>
+          <w:sz w:val="18"/>
+          <w:szCs w:val="18"/>
+          <w:lang w:val="en-US"/>
+        </w:rPr>
+        <w:t>NF6</w:t>
+      </w:r>
+      <w:r>
+        <w:rPr>
+          <w:rFonts w:eastAsiaTheme="minorEastAsia"/>
+          <w:sz w:val="18"/>
+          <w:szCs w:val="18"/>
+          <w:lang w:val="en-US"/>
         </w:rPr>
         <w:tab/>
       </w:r>
@@ -901,10 +978,53 @@
             <w:rFonts w:ascii="Cambria Math" w:hAnsi="Cambria Math"/>
             <w:sz w:val="18"/>
             <w:szCs w:val="18"/>
-          </w:rPr>
-          <m:t>PizzaMargherita⊑Pizza</m:t>
+            <w:lang w:val="en-US"/>
+          </w:rPr>
+          <m:t>MargheritaBasedFood⊑</m:t>
+        </m:r>
+        <m:r>
+          <w:rPr>
+            <w:rFonts w:ascii="Cambria Math" w:hAnsi="Cambria Math"/>
+            <w:sz w:val="18"/>
+            <w:szCs w:val="18"/>
+            <w:lang w:val="en-US"/>
+          </w:rPr>
+          <m:t>∃</m:t>
+        </m:r>
+        <m:r>
+          <m:rPr>
+            <m:sty m:val="p"/>
+          </m:rPr>
+          <w:rPr>
+            <w:rFonts w:ascii="Cambria Math" w:hAnsi="Cambria Math"/>
+            <w:sz w:val="18"/>
+            <w:szCs w:val="18"/>
+            <w:lang w:val="en-US"/>
+          </w:rPr>
+          <m:t>hasTopping.MargheritaTopping</m:t>
         </m:r>
       </m:oMath>
+      <w:r>
+        <w:rPr>
+          <w:rFonts w:eastAsiaTheme="minorEastAsia"/>
+          <w:iCs/>
+          <w:sz w:val="18"/>
+          <w:szCs w:val="18"/>
+          <w:lang w:val="en-US"/>
+        </w:rPr>
+        <w:tab/>
+      </w:r>
+      <w:r>
+        <w:rPr>
+          <w:rFonts w:eastAsiaTheme="minorEastAsia"/>
+          <w:iCs/>
+          <w:sz w:val="18"/>
+          <w:szCs w:val="18"/>
+          <w:lang w:val="en-US"/>
+        </w:rPr>
+        <w:tab/>
+        <w:t>(equiv to NF3)</w:t>
+      </w:r>
     </w:p>
     <w:p>
       <w:pPr>
@@ -917,19 +1037,24 @@
           <w:rFonts w:eastAsiaTheme="minorEastAsia"/>
           <w:sz w:val="18"/>
           <w:szCs w:val="18"/>
-        </w:rPr>
-      </w:pPr>
-      <w:r>
-        <w:rPr>
-          <w:sz w:val="18"/>
-          <w:szCs w:val="18"/>
-        </w:rPr>
-        <w:t>NF5</w:t>
-      </w:r>
-      <w:r>
-        <w:rPr>
-          <w:sz w:val="18"/>
-          <w:szCs w:val="18"/>
+          <w:lang w:val="en-US"/>
+        </w:rPr>
+      </w:pPr>
+      <w:r>
+        <w:rPr>
+          <w:rFonts w:eastAsiaTheme="minorEastAsia"/>
+          <w:sz w:val="18"/>
+          <w:szCs w:val="18"/>
+          <w:lang w:val="en-US"/>
+        </w:rPr>
+        <w:t>NF6</w:t>
+      </w:r>
+      <w:r>
+        <w:rPr>
+          <w:rFonts w:eastAsiaTheme="minorEastAsia"/>
+          <w:sz w:val="18"/>
+          <w:szCs w:val="18"/>
+          <w:lang w:val="en-US"/>
         </w:rPr>
         <w:tab/>
       </w:r>
@@ -942,10 +1067,94 @@
             <w:rFonts w:ascii="Cambria Math" w:hAnsi="Cambria Math"/>
             <w:sz w:val="18"/>
             <w:szCs w:val="18"/>
-          </w:rPr>
-          <m:t>PizzaMarinara⊑Pizza</m:t>
+            <w:lang w:val="en-US"/>
+          </w:rPr>
+          <m:t>MarinaraBasedFood⊑</m:t>
+        </m:r>
+        <m:r>
+          <w:rPr>
+            <w:rFonts w:ascii="Cambria Math" w:hAnsi="Cambria Math"/>
+            <w:sz w:val="18"/>
+            <w:szCs w:val="18"/>
+            <w:lang w:val="en-US"/>
+          </w:rPr>
+          <m:t>∃</m:t>
+        </m:r>
+        <m:r>
+          <m:rPr>
+            <m:sty m:val="p"/>
+          </m:rPr>
+          <w:rPr>
+            <w:rFonts w:ascii="Cambria Math" w:hAnsi="Cambria Math"/>
+            <w:sz w:val="18"/>
+            <w:szCs w:val="18"/>
+            <w:lang w:val="en-US"/>
+          </w:rPr>
+          <m:t>hasTopping.MarinaraTopping</m:t>
         </m:r>
       </m:oMath>
+      <w:r>
+        <w:rPr>
+          <w:rFonts w:eastAsiaTheme="minorEastAsia"/>
+          <w:iCs/>
+          <w:sz w:val="18"/>
+          <w:szCs w:val="18"/>
+          <w:lang w:val="en-US"/>
+        </w:rPr>
+        <w:tab/>
+      </w:r>
+      <w:r>
+        <w:rPr>
+          <w:rFonts w:eastAsiaTheme="minorEastAsia"/>
+          <w:iCs/>
+          <w:sz w:val="18"/>
+          <w:szCs w:val="18"/>
+          <w:lang w:val="en-US"/>
+        </w:rPr>
+        <w:tab/>
+      </w:r>
+      <w:r>
+        <w:rPr>
+          <w:rFonts w:eastAsiaTheme="minorEastAsia"/>
+          <w:iCs/>
+          <w:sz w:val="18"/>
+          <w:szCs w:val="18"/>
+          <w:lang w:val="en-US"/>
+        </w:rPr>
+        <w:tab/>
+      </w:r>
+      <w:r>
+        <w:rPr>
+          <w:rFonts w:eastAsiaTheme="minorEastAsia"/>
+          <w:iCs/>
+          <w:sz w:val="18"/>
+          <w:szCs w:val="18"/>
+          <w:lang w:val="en-US"/>
+        </w:rPr>
+        <w:t>(</w:t>
+      </w:r>
+      <w:proofErr w:type="spellStart"/>
+      <w:r>
+        <w:rPr>
+          <w:rFonts w:eastAsiaTheme="minorEastAsia"/>
+          <w:iCs/>
+          <w:sz w:val="18"/>
+          <w:szCs w:val="18"/>
+          <w:lang w:val="en-US"/>
+        </w:rPr>
+        <w:t>equiv</w:t>
+      </w:r>
+      <w:proofErr w:type="spellEnd"/>
+      <w:r>
+        <w:rPr>
+          <w:rFonts w:eastAsiaTheme="minorEastAsia"/>
+          <w:iCs/>
+          <w:sz w:val="18"/>
+          <w:szCs w:val="18"/>
+          <w:lang w:val="en-US"/>
+        </w:rPr>
+        <w:t xml:space="preserve"> to NF3)</w:t>
+      </w:r>
     </w:p>
     <w:p>
       <w:pPr>
@@ -964,15 +1173,17 @@
       <w:r>
         <w:rPr>
           <w:rFonts w:eastAsiaTheme="minorEastAsia"/>
-          <w:sz w:val="18"/>
-          <w:szCs w:val="18"/>
-          <w:lang w:val="en-US"/>
-        </w:rPr>
-        <w:t>NF6</w:t>
-      </w:r>
-      <w:r>
-        <w:rPr>
-          <w:rFonts w:eastAsiaTheme="minorEastAsia"/>
+          <w:iCs/>
+          <w:sz w:val="18"/>
+          <w:szCs w:val="18"/>
+          <w:lang w:val="en-US"/>
+        </w:rPr>
+        <w:t>NF7</w:t>
+      </w:r>
+      <w:r>
+        <w:rPr>
+          <w:rFonts w:eastAsiaTheme="minorEastAsia"/>
+          <w:iCs/>
           <w:sz w:val="18"/>
           <w:szCs w:val="18"/>
           <w:lang w:val="en-US"/>
@@ -988,209 +1199,10 @@
             <w:rFonts w:ascii="Cambria Math" w:hAnsi="Cambria Math"/>
             <w:sz w:val="18"/>
             <w:szCs w:val="18"/>
-            <w:lang w:val="en-US"/>
-          </w:rPr>
-          <m:t>MargheritaBasedFood⊑</m:t>
-        </m:r>
-        <m:r>
-          <w:rPr>
-            <w:rFonts w:ascii="Cambria Math" w:hAnsi="Cambria Math"/>
-            <w:sz w:val="18"/>
-            <w:szCs w:val="18"/>
-            <w:lang w:val="en-US"/>
-          </w:rPr>
-          <m:t>∃</m:t>
-        </m:r>
-        <m:r>
-          <m:rPr>
-            <m:sty m:val="p"/>
-          </m:rPr>
-          <w:rPr>
-            <w:rFonts w:ascii="Cambria Math" w:hAnsi="Cambria Math"/>
-            <w:sz w:val="18"/>
-            <w:szCs w:val="18"/>
-            <w:lang w:val="en-US"/>
-          </w:rPr>
-          <m:t>hasTopping.MargheritaTopping</m:t>
+          </w:rPr>
+          <m:t>Panuozzo⊑PizzaBase⊓Bread</m:t>
         </m:r>
       </m:oMath>
-      <w:r>
-        <w:rPr>
-          <w:rFonts w:eastAsiaTheme="minorEastAsia"/>
-          <w:iCs/>
-          <w:sz w:val="18"/>
-          <w:szCs w:val="18"/>
-          <w:lang w:val="en-US"/>
-        </w:rPr>
-        <w:tab/>
-      </w:r>
-      <w:r>
-        <w:rPr>
-          <w:rFonts w:eastAsiaTheme="minorEastAsia"/>
-          <w:iCs/>
-          <w:sz w:val="18"/>
-          <w:szCs w:val="18"/>
-          <w:lang w:val="en-US"/>
-        </w:rPr>
-        <w:tab/>
-        <w:t>(equiv to NF3)</w:t>
-      </w:r>
-    </w:p>
-    <w:p>
-      <w:pPr>
-        <w:pStyle w:val="Paragrafoelenco"/>
-        <w:numPr>
-          <w:ilvl w:val="0"/>
-          <w:numId w:val="3"/>
-        </w:numPr>
-        <w:rPr>
-          <w:rFonts w:eastAsiaTheme="minorEastAsia"/>
-          <w:sz w:val="18"/>
-          <w:szCs w:val="18"/>
-          <w:lang w:val="en-US"/>
-        </w:rPr>
-      </w:pPr>
-      <w:r>
-        <w:rPr>
-          <w:rFonts w:eastAsiaTheme="minorEastAsia"/>
-          <w:sz w:val="18"/>
-          <w:szCs w:val="18"/>
-          <w:lang w:val="en-US"/>
-        </w:rPr>
-        <w:t>NF6</w:t>
-      </w:r>
-      <w:r>
-        <w:rPr>
-          <w:rFonts w:eastAsiaTheme="minorEastAsia"/>
-          <w:sz w:val="18"/>
-          <w:szCs w:val="18"/>
-          <w:lang w:val="en-US"/>
-        </w:rPr>
-        <w:tab/>
-      </w:r>
-      <m:oMath>
-        <m:r>
-          <m:rPr>
-            <m:sty m:val="p"/>
-          </m:rPr>
-          <w:rPr>
-            <w:rFonts w:ascii="Cambria Math" w:hAnsi="Cambria Math"/>
-            <w:sz w:val="18"/>
-            <w:szCs w:val="18"/>
-            <w:lang w:val="en-US"/>
-          </w:rPr>
-          <m:t>MarinaraBasedFood⊑</m:t>
-        </m:r>
-        <m:r>
-          <w:rPr>
-            <w:rFonts w:ascii="Cambria Math" w:hAnsi="Cambria Math"/>
-            <w:sz w:val="18"/>
-            <w:szCs w:val="18"/>
-            <w:lang w:val="en-US"/>
-          </w:rPr>
-          <m:t>∃</m:t>
-        </m:r>
-        <m:r>
-          <m:rPr>
-            <m:sty m:val="p"/>
-          </m:rPr>
-          <w:rPr>
-            <w:rFonts w:ascii="Cambria Math" w:hAnsi="Cambria Math"/>
-            <w:sz w:val="18"/>
-            <w:szCs w:val="18"/>
-            <w:lang w:val="en-US"/>
-          </w:rPr>
-          <m:t>hasTopping.MarinaraTopping</m:t>
-        </m:r>
-      </m:oMath>
-      <w:r>
-        <w:rPr>
-          <w:rFonts w:eastAsiaTheme="minorEastAsia"/>
-          <w:iCs/>
-          <w:sz w:val="18"/>
-          <w:szCs w:val="18"/>
-          <w:lang w:val="en-US"/>
-        </w:rPr>
-        <w:tab/>
-      </w:r>
-      <w:r>
-        <w:rPr>
-          <w:rFonts w:eastAsiaTheme="minorEastAsia"/>
-          <w:iCs/>
-          <w:sz w:val="18"/>
-          <w:szCs w:val="18"/>
-          <w:lang w:val="en-US"/>
-        </w:rPr>
-        <w:tab/>
-      </w:r>
-      <w:r>
-        <w:rPr>
-          <w:rFonts w:eastAsiaTheme="minorEastAsia"/>
-          <w:iCs/>
-          <w:sz w:val="18"/>
-          <w:szCs w:val="18"/>
-          <w:lang w:val="en-US"/>
-        </w:rPr>
-        <w:tab/>
-      </w:r>
-      <w:r>
-        <w:rPr>
-          <w:rFonts w:eastAsiaTheme="minorEastAsia"/>
-          <w:iCs/>
-          <w:sz w:val="18"/>
-          <w:szCs w:val="18"/>
-          <w:lang w:val="en-US"/>
-        </w:rPr>
-        <w:t>(equiv to NF3)</w:t>
-      </w:r>
-    </w:p>
-    <w:p>
-      <w:pPr>
-        <w:pStyle w:val="Paragrafoelenco"/>
-        <w:numPr>
-          <w:ilvl w:val="0"/>
-          <w:numId w:val="3"/>
-        </w:numPr>
-        <w:rPr>
-          <w:rFonts w:eastAsiaTheme="minorEastAsia"/>
-          <w:sz w:val="18"/>
-          <w:szCs w:val="18"/>
-          <w:lang w:val="en-US"/>
-        </w:rPr>
-      </w:pPr>
-      <w:r>
-        <w:rPr>
-          <w:rFonts w:eastAsiaTheme="minorEastAsia"/>
-          <w:iCs/>
-          <w:sz w:val="18"/>
-          <w:szCs w:val="18"/>
-          <w:lang w:val="en-US"/>
-        </w:rPr>
-        <w:t>NF7</w:t>
-      </w:r>
-      <w:r>
-        <w:rPr>
-          <w:rFonts w:eastAsiaTheme="minorEastAsia"/>
-          <w:iCs/>
-          <w:sz w:val="18"/>
-          <w:szCs w:val="18"/>
-          <w:lang w:val="en-US"/>
-        </w:rPr>
-        <w:tab/>
-      </w:r>
-      <m:oMath>
-        <m:r>
-          <m:rPr>
-            <m:sty m:val="p"/>
-          </m:rPr>
-          <w:rPr>
-            <w:rFonts w:ascii="Cambria Math" w:hAnsi="Cambria Math"/>
-            <w:sz w:val="18"/>
-            <w:szCs w:val="18"/>
-          </w:rPr>
-          <m:t>Panuozzo⊑PizzaBase⊓Bread</m:t>
-        </m:r>
-      </m:oMath>
     </w:p>
     <w:p>
       <w:pPr>
@@ -1207,7 +1219,25 @@
           <w:sz w:val="18"/>
           <w:szCs w:val="18"/>
         </w:rPr>
-        <w:t xml:space="preserve">Ecco come appare l’ontologia in Protègè, dopo aver inserito gli assiomi </w:t>
+        <w:t xml:space="preserve">Ecco come appare l’ontologia in </w:t>
+      </w:r>
+      <w:proofErr w:type="spellStart"/>
+      <w:r>
+        <w:rPr>
+          <w:rFonts w:eastAsiaTheme="minorEastAsia"/>
+          <w:sz w:val="18"/>
+          <w:szCs w:val="18"/>
+        </w:rPr>
+        <w:t>Protègè</w:t>
+      </w:r>
+      <w:proofErr w:type="spellEnd"/>
+      <w:r>
+        <w:rPr>
+          <w:rFonts w:eastAsiaTheme="minorEastAsia"/>
+          <w:sz w:val="18"/>
+          <w:szCs w:val="18"/>
+        </w:rPr>
+        <w:t xml:space="preserve">, dopo aver inserito gli assiomi </w:t>
       </w:r>
       <w:r>
         <w:rPr>
@@ -1217,7 +1247,29 @@
           <w:sz w:val="18"/>
           <w:szCs w:val="18"/>
         </w:rPr>
-        <w:t>(Asserted, a sx)</w:t>
+        <w:t>(</w:t>
+      </w:r>
+      <w:proofErr w:type="spellStart"/>
+      <w:r>
+        <w:rPr>
+          <w:rFonts w:eastAsiaTheme="minorEastAsia"/>
+          <w:b/>
+          <w:bCs/>
+          <w:sz w:val="18"/>
+          <w:szCs w:val="18"/>
+        </w:rPr>
+        <w:t>Asserted</w:t>
+      </w:r>
+      <w:proofErr w:type="spellEnd"/>
+      <w:r>
+        <w:rPr>
+          <w:rFonts w:eastAsiaTheme="minorEastAsia"/>
+          <w:b/>
+          <w:bCs/>
+          <w:sz w:val="18"/>
+          <w:szCs w:val="18"/>
+        </w:rPr>
+        <w:t>, a sx)</w:t>
       </w:r>
       <w:r>
         <w:rPr>
@@ -1235,6 +1287,7 @@
         </w:rPr>
         <w:t xml:space="preserve">– generato il file </w:t>
       </w:r>
+      <w:proofErr w:type="spellStart"/>
       <w:r>
         <w:rPr>
           <w:rFonts w:eastAsiaTheme="minorEastAsia"/>
@@ -1245,6 +1298,7 @@
         </w:rPr>
         <w:t>italian-food.owl</w:t>
       </w:r>
+      <w:proofErr w:type="spellEnd"/>
       <w:r>
         <w:rPr>
           <w:rFonts w:eastAsiaTheme="minorEastAsia"/>
@@ -1259,7 +1313,25 @@
           <w:sz w:val="18"/>
           <w:szCs w:val="18"/>
         </w:rPr>
-        <w:t>e dopo aver eseguito il reasoner ELK 0.5</w:t>
+        <w:t xml:space="preserve">e dopo aver eseguito il </w:t>
+      </w:r>
+      <w:proofErr w:type="spellStart"/>
+      <w:r>
+        <w:rPr>
+          <w:rFonts w:eastAsiaTheme="minorEastAsia"/>
+          <w:sz w:val="18"/>
+          <w:szCs w:val="18"/>
+        </w:rPr>
+        <w:t>reasoner</w:t>
+      </w:r>
+      <w:proofErr w:type="spellEnd"/>
+      <w:r>
+        <w:rPr>
+          <w:rFonts w:eastAsiaTheme="minorEastAsia"/>
+          <w:sz w:val="18"/>
+          <w:szCs w:val="18"/>
+        </w:rPr>
+        <w:t xml:space="preserve"> ELK 0.5</w:t>
       </w:r>
       <w:r>
         <w:rPr>
@@ -1287,6 +1359,7 @@
         </w:rPr>
         <w:t>(</w:t>
       </w:r>
+      <w:proofErr w:type="spellStart"/>
       <w:r>
         <w:rPr>
           <w:rFonts w:eastAsiaTheme="minorEastAsia"/>
@@ -1295,50 +1368,63 @@
           <w:sz w:val="18"/>
           <w:szCs w:val="18"/>
         </w:rPr>
-        <w:t>Inferred, dx)</w:t>
-      </w:r>
-      <w:r>
-        <w:rPr>
-          <w:rFonts w:eastAsiaTheme="minorEastAsia"/>
-          <w:sz w:val="18"/>
-          <w:szCs w:val="18"/>
-        </w:rPr>
-        <w:t xml:space="preserve"> – generato il file </w:t>
-      </w:r>
-      <w:r>
-        <w:rPr>
-          <w:rFonts w:eastAsiaTheme="minorEastAsia"/>
-          <w:i/>
-          <w:iCs/>
-          <w:sz w:val="18"/>
-          <w:szCs w:val="18"/>
-        </w:rPr>
-        <w:t>italian-food-elk</w:t>
-      </w:r>
-      <w:r>
-        <w:rPr>
-          <w:rFonts w:eastAsiaTheme="minorEastAsia"/>
-          <w:sz w:val="18"/>
-          <w:szCs w:val="18"/>
-        </w:rPr>
-        <w:t xml:space="preserve"> – che mostra come dovrebbe essere </w:t>
-      </w:r>
-      <w:r>
-        <w:rPr>
-          <w:rFonts w:eastAsiaTheme="minorEastAsia"/>
-          <w:sz w:val="18"/>
-          <w:szCs w:val="18"/>
-        </w:rPr>
-        <w:t xml:space="preserve">la gerarchia delle classi </w:t>
-      </w:r>
-      <w:r>
-        <w:rPr>
-          <w:rFonts w:eastAsiaTheme="minorEastAsia"/>
-          <w:sz w:val="18"/>
-          <w:szCs w:val="18"/>
-        </w:rPr>
-        <w:t>post-normalizzazione.</w:t>
-      </w:r>
+        <w:t>Inferred</w:t>
+      </w:r>
+      <w:proofErr w:type="spellEnd"/>
+      <w:r>
+        <w:rPr>
+          <w:rFonts w:eastAsiaTheme="minorEastAsia"/>
+          <w:b/>
+          <w:bCs/>
+          <w:sz w:val="18"/>
+          <w:szCs w:val="18"/>
+        </w:rPr>
+        <w:t>, dx)</w:t>
+      </w:r>
+      <w:r>
+        <w:rPr>
+          <w:rFonts w:eastAsiaTheme="minorEastAsia"/>
+          <w:sz w:val="18"/>
+          <w:szCs w:val="18"/>
+        </w:rPr>
+        <w:t xml:space="preserve"> – che mostra </w:t>
+      </w:r>
+      <w:r>
+        <w:rPr>
+          <w:rFonts w:eastAsiaTheme="minorEastAsia"/>
+          <w:sz w:val="18"/>
+          <w:szCs w:val="18"/>
+        </w:rPr>
+        <w:t xml:space="preserve">la gerarchia delle classi dopo l’esecuzione di </w:t>
+      </w:r>
+      <w:proofErr w:type="spellStart"/>
+      <w:r>
+        <w:rPr>
+          <w:rFonts w:eastAsiaTheme="minorEastAsia"/>
+          <w:sz w:val="18"/>
+          <w:szCs w:val="18"/>
+        </w:rPr>
+        <w:t>ELK.precomputeInferences</w:t>
+      </w:r>
+      <w:proofErr w:type="spellEnd"/>
+      <w:r>
+        <w:rPr>
+          <w:rFonts w:eastAsiaTheme="minorEastAsia"/>
+          <w:sz w:val="18"/>
+          <w:szCs w:val="18"/>
+        </w:rPr>
+        <w:t>().</w:t>
+      </w:r>
+    </w:p>
+    <w:p>
+      <w:pPr>
+        <w:spacing w:after="0"/>
+        <w:rPr>
+          <w:rFonts w:eastAsiaTheme="minorEastAsia"/>
+          <w:sz w:val="18"/>
+          <w:szCs w:val="18"/>
+        </w:rPr>
+      </w:pPr>
     </w:p>
     <w:p>
       <w:pPr>
@@ -1350,29 +1436,28 @@
         <w:rPr>
           <w:rFonts w:eastAsiaTheme="minorEastAsia"/>
           <w:noProof/>
-          <w:lang w:val="en-US"/>
         </w:rPr>
         <w:drawing>
-          <wp:anchor distT="0" distB="0" distL="114300" distR="114300" simplePos="0" relativeHeight="251658240" behindDoc="0" locked="0" layoutInCell="1" allowOverlap="1" wp14:anchorId="72F1E4EC" wp14:editId="62FCC6AB">
+          <wp:anchor distT="0" distB="0" distL="114300" distR="114300" simplePos="0" relativeHeight="251660288" behindDoc="0" locked="0" layoutInCell="1" allowOverlap="1" wp14:anchorId="640BE28E" wp14:editId="2D7322B7">
             <wp:simplePos x="0" y="0"/>
             <wp:positionH relativeFrom="margin">
               <wp:align>right</wp:align>
             </wp:positionH>
             <wp:positionV relativeFrom="paragraph">
-              <wp:posOffset>10160</wp:posOffset>
+              <wp:posOffset>6350</wp:posOffset>
             </wp:positionV>
-            <wp:extent cx="3240000" cy="3641577"/>
+            <wp:extent cx="3240000" cy="3625714"/>
             <wp:effectExtent l="0" t="0" r="0" b="0"/>
             <wp:wrapThrough wrapText="bothSides">
               <wp:wrapPolygon edited="0">
                 <wp:start x="0" y="0"/>
-                <wp:lineTo x="0" y="21472"/>
-                <wp:lineTo x="21465" y="21472"/>
+                <wp:lineTo x="0" y="21452"/>
+                <wp:lineTo x="21465" y="21452"/>
                 <wp:lineTo x="21465" y="0"/>
                 <wp:lineTo x="0" y="0"/>
               </wp:wrapPolygon>
             </wp:wrapThrough>
-            <wp:docPr id="1512612045" name="Immagine 7"/>
+            <wp:docPr id="499778963" name="Immagine 2"/>
             <wp:cNvGraphicFramePr>
               <a:graphicFrameLocks xmlns:a="http://schemas.openxmlformats.org/drawingml/2006/main" noChangeAspect="1"/>
             </wp:cNvGraphicFramePr>
@@ -1380,17 +1465,17 @@
               <a:graphicData uri="http://schemas.openxmlformats.org/drawingml/2006/picture">
                 <pic:pic xmlns:pic="http://schemas.openxmlformats.org/drawingml/2006/picture">
                   <pic:nvPicPr>
-                    <pic:cNvPr id="0" name="Picture 7"/>
+                    <pic:cNvPr id="0" name="Picture 2"/>
                     <pic:cNvPicPr>
                       <a:picLocks noChangeAspect="1" noChangeArrowheads="1"/>
                     </pic:cNvPicPr>
                   </pic:nvPicPr>
                   <pic:blipFill>
-                    <a:blip r:embed="rId5">
+                    <a:blip r:embed="rId6">
                       <a:extLst>
                         <a:ext uri="{BEBA8EAE-BF5A-486C-A8C5-ECC9F3942E4B}">
                           <a14:imgProps xmlns:a14="http://schemas.microsoft.com/office/drawing/2010/main">
-                            <a14:imgLayer r:embed="rId6">
+                            <a14:imgLayer r:embed="rId7">
                               <a14:imgEffect>
                                 <a14:sharpenSoften amount="25000"/>
                               </a14:imgEffect>
@@ -1410,7 +1495,7 @@
                   <pic:spPr bwMode="auto">
                     <a:xfrm>
                       <a:off x="0" y="0"/>
-                      <a:ext cx="3240000" cy="3641577"/>
+                      <a:ext cx="3240000" cy="3625714"/>
                     </a:xfrm>
                     <a:prstGeom prst="rect">
                       <a:avLst/>
@@ -1438,10 +1523,10 @@
           <w:noProof/>
         </w:rPr>
         <w:drawing>
-          <wp:inline distT="0" distB="0" distL="0" distR="0" wp14:anchorId="4B11A8D9" wp14:editId="1718EC61">
-            <wp:extent cx="3240000" cy="3635899"/>
-            <wp:effectExtent l="0" t="0" r="0" b="3175"/>
-            <wp:docPr id="1105330413" name="Immagine 2"/>
+          <wp:inline distT="0" distB="0" distL="0" distR="0" wp14:anchorId="5A34986A" wp14:editId="232AA107">
+            <wp:extent cx="3240000" cy="3621176"/>
+            <wp:effectExtent l="0" t="0" r="0" b="0"/>
+            <wp:docPr id="1483524322" name="Immagine 1"/>
             <wp:cNvGraphicFramePr>
               <a:graphicFrameLocks xmlns:a="http://schemas.openxmlformats.org/drawingml/2006/main" noChangeAspect="1"/>
             </wp:cNvGraphicFramePr>
@@ -1449,17 +1534,17 @@
               <a:graphicData uri="http://schemas.openxmlformats.org/drawingml/2006/picture">
                 <pic:pic xmlns:pic="http://schemas.openxmlformats.org/drawingml/2006/picture">
                   <pic:nvPicPr>
-                    <pic:cNvPr id="0" name="Picture 2"/>
+                    <pic:cNvPr id="0" name="Picture 1"/>
                     <pic:cNvPicPr>
                       <a:picLocks noChangeAspect="1" noChangeArrowheads="1"/>
                     </pic:cNvPicPr>
                   </pic:nvPicPr>
                   <pic:blipFill>
-                    <a:blip r:embed="rId7">
+                    <a:blip r:embed="rId8">
                       <a:extLst>
                         <a:ext uri="{BEBA8EAE-BF5A-486C-A8C5-ECC9F3942E4B}">
                           <a14:imgProps xmlns:a14="http://schemas.microsoft.com/office/drawing/2010/main">
-                            <a14:imgLayer r:embed="rId8">
+                            <a14:imgLayer r:embed="rId9">
                               <a14:imgEffect>
                                 <a14:sharpenSoften amount="25000"/>
                               </a14:imgEffect>
@@ -1479,7 +1564,7 @@
                   <pic:spPr bwMode="auto">
                     <a:xfrm>
                       <a:off x="0" y="0"/>
-                      <a:ext cx="3240000" cy="3635899"/>
+                      <a:ext cx="3240000" cy="3621176"/>
                     </a:xfrm>
                     <a:prstGeom prst="rect">
                       <a:avLst/>
@@ -1542,7 +1627,29 @@
           <w:iCs/>
           <w:lang w:val="en-US"/>
         </w:rPr>
-        <w:t>danil/ontologies/2024/8/italian-food</w:t>
+        <w:t>danil/ontologies/2024/8/</w:t>
+      </w:r>
+      <w:proofErr w:type="spellStart"/>
+      <w:r>
+        <w:rPr>
+          <w:b/>
+          <w:bCs/>
+          <w:i/>
+          <w:iCs/>
+          <w:lang w:val="en-US"/>
+        </w:rPr>
+        <w:t>italian</w:t>
+      </w:r>
+      <w:proofErr w:type="spellEnd"/>
+      <w:r>
+        <w:rPr>
+          <w:b/>
+          <w:bCs/>
+          <w:i/>
+          <w:iCs/>
+          <w:lang w:val="en-US"/>
+        </w:rPr>
+        <w:t>-food</w:t>
       </w:r>
       <w:r>
         <w:rPr>
@@ -1587,7 +1694,7 @@
             <w:sz w:val="18"/>
             <w:szCs w:val="18"/>
           </w:rPr>
-          <m:t>MargheritaTopping⊑∃hasIngredient.Tomato⊓∃hasIngredient.Mozzarella⊓∃hasIngredient.Basil⊓∃hasIngredient.Oil</m:t>
+          <m:t>MargheritaTopping⊑∃hasIngredient.Tomato⊓∃hasIngredient.Mozzarella</m:t>
         </m:r>
       </m:oMath>
     </w:p>
@@ -1613,7 +1720,7 @@
             <w:sz w:val="18"/>
             <w:szCs w:val="18"/>
           </w:rPr>
-          <m:t>∃hasIngredient.Tomato⊓∃hasIngredient.Mozzarella⊓∃hasIngredient.Basil⊓∃hasIngredient.Oil⊑MargheritaTopping</m:t>
+          <m:t>∃hasIngredient.Tomato⊓∃hasIngredient.Mozzarella⊑MargheritaTopping</m:t>
         </m:r>
       </m:oMath>
     </w:p>
@@ -1691,7 +1798,7 @@
             <w:sz w:val="18"/>
             <w:szCs w:val="18"/>
           </w:rPr>
-          <m:t>MarinaraTopping⊑∃hasIngredient.Tomato⊓∃hasIngredient.Oregano⊓∃hasIngredient.Basil⊓∃hasIngredient.Oil</m:t>
+          <m:t>MarinaraTopping⊑∃hasIngredient.Tomato⊓∃hasIngredient.Oregano</m:t>
         </m:r>
       </m:oMath>
     </w:p>
@@ -1717,7 +1824,7 @@
             <w:sz w:val="18"/>
             <w:szCs w:val="18"/>
           </w:rPr>
-          <m:t>∃hasIngredient.Tomato⊓∃hasIngredient.Oregano⊓∃hasIngredient.Basil⊓∃hasIngredient.Oil⊑MarinaraTopping</m:t>
+          <m:t>∃hasIngredient.Tomato⊓∃hasIngredient.Oregano⊑MarinaraTopping</m:t>
         </m:r>
       </m:oMath>
     </w:p>
@@ -1983,61 +2090,7 @@
             <w:sz w:val="18"/>
             <w:szCs w:val="18"/>
           </w:rPr>
-          <m:t>Basil⊑Food</m:t>
-        </m:r>
-      </m:oMath>
-    </w:p>
-    <w:p>
-      <w:pPr>
-        <w:pStyle w:val="Paragrafoelenco"/>
-        <w:numPr>
-          <w:ilvl w:val="0"/>
-          <w:numId w:val="5"/>
-        </w:numPr>
-        <w:rPr>
-          <w:rFonts w:eastAsiaTheme="minorEastAsia"/>
-          <w:sz w:val="18"/>
-          <w:szCs w:val="18"/>
-        </w:rPr>
-      </w:pPr>
-      <m:oMath>
-        <m:r>
-          <m:rPr>
-            <m:sty m:val="p"/>
-          </m:rPr>
-          <w:rPr>
-            <w:rFonts w:ascii="Cambria Math" w:hAnsi="Cambria Math"/>
-            <w:sz w:val="18"/>
-            <w:szCs w:val="18"/>
-          </w:rPr>
           <m:t>Oregano⊑Food</m:t>
-        </m:r>
-      </m:oMath>
-    </w:p>
-    <w:p>
-      <w:pPr>
-        <w:pStyle w:val="Paragrafoelenco"/>
-        <w:numPr>
-          <w:ilvl w:val="0"/>
-          <w:numId w:val="5"/>
-        </w:numPr>
-        <w:rPr>
-          <w:rFonts w:eastAsiaTheme="minorEastAsia"/>
-          <w:sz w:val="18"/>
-          <w:szCs w:val="18"/>
-        </w:rPr>
-      </w:pPr>
-      <m:oMath>
-        <m:r>
-          <m:rPr>
-            <m:sty m:val="p"/>
-          </m:rPr>
-          <w:rPr>
-            <w:rFonts w:ascii="Cambria Math" w:hAnsi="Cambria Math"/>
-            <w:sz w:val="18"/>
-            <w:szCs w:val="18"/>
-          </w:rPr>
-          <m:t>Oil⊑Food</m:t>
         </m:r>
       </m:oMath>
     </w:p>
@@ -2295,7 +2348,7 @@
             <w:sz w:val="18"/>
             <w:szCs w:val="18"/>
           </w:rPr>
-          <m:t>MargheritaTopping</m:t>
+          <m:t>MarinaraTopping</m:t>
         </m:r>
         <m:r>
           <m:rPr>
@@ -3407,7 +3460,25 @@
           <w:sz w:val="18"/>
           <w:szCs w:val="18"/>
         </w:rPr>
-        <w:t xml:space="preserve">Ecco come appare l’ontologia in Protègè, dopo aver inserito gli assiomi </w:t>
+        <w:t xml:space="preserve">Ecco come appare l’ontologia in </w:t>
+      </w:r>
+      <w:proofErr w:type="spellStart"/>
+      <w:r>
+        <w:rPr>
+          <w:rFonts w:eastAsiaTheme="minorEastAsia"/>
+          <w:sz w:val="18"/>
+          <w:szCs w:val="18"/>
+        </w:rPr>
+        <w:t>Protègè</w:t>
+      </w:r>
+      <w:proofErr w:type="spellEnd"/>
+      <w:r>
+        <w:rPr>
+          <w:rFonts w:eastAsiaTheme="minorEastAsia"/>
+          <w:sz w:val="18"/>
+          <w:szCs w:val="18"/>
+        </w:rPr>
+        <w:t xml:space="preserve">, dopo aver inserito gli assiomi </w:t>
       </w:r>
       <w:r>
         <w:rPr>
@@ -3417,7 +3488,29 @@
           <w:sz w:val="18"/>
           <w:szCs w:val="18"/>
         </w:rPr>
-        <w:t>(Asserted, a sx)</w:t>
+        <w:t>(</w:t>
+      </w:r>
+      <w:proofErr w:type="spellStart"/>
+      <w:r>
+        <w:rPr>
+          <w:rFonts w:eastAsiaTheme="minorEastAsia"/>
+          <w:b/>
+          <w:bCs/>
+          <w:sz w:val="18"/>
+          <w:szCs w:val="18"/>
+        </w:rPr>
+        <w:t>Asserted</w:t>
+      </w:r>
+      <w:proofErr w:type="spellEnd"/>
+      <w:r>
+        <w:rPr>
+          <w:rFonts w:eastAsiaTheme="minorEastAsia"/>
+          <w:b/>
+          <w:bCs/>
+          <w:sz w:val="18"/>
+          <w:szCs w:val="18"/>
+        </w:rPr>
+        <w:t>, a sx)</w:t>
       </w:r>
       <w:r>
         <w:rPr>
@@ -3427,6 +3520,7 @@
         </w:rPr>
         <w:t xml:space="preserve"> – generato il file </w:t>
       </w:r>
+      <w:proofErr w:type="spellStart"/>
       <w:r>
         <w:rPr>
           <w:rFonts w:eastAsiaTheme="minorEastAsia"/>
@@ -3435,8 +3529,9 @@
           <w:sz w:val="18"/>
           <w:szCs w:val="18"/>
         </w:rPr>
-        <w:t>italian-food</w:t>
-      </w:r>
+        <w:t>italian</w:t>
+      </w:r>
+      <w:proofErr w:type="spellEnd"/>
       <w:r>
         <w:rPr>
           <w:rFonts w:eastAsiaTheme="minorEastAsia"/>
@@ -3445,7 +3540,7 @@
           <w:sz w:val="18"/>
           <w:szCs w:val="18"/>
         </w:rPr>
-        <w:t>-normalized</w:t>
+        <w:t>-food</w:t>
       </w:r>
       <w:r>
         <w:rPr>
@@ -3455,15 +3550,55 @@
           <w:sz w:val="18"/>
           <w:szCs w:val="18"/>
         </w:rPr>
+        <w:t>-</w:t>
+      </w:r>
+      <w:proofErr w:type="spellStart"/>
+      <w:r>
+        <w:rPr>
+          <w:rFonts w:eastAsiaTheme="minorEastAsia"/>
+          <w:i/>
+          <w:iCs/>
+          <w:sz w:val="18"/>
+          <w:szCs w:val="18"/>
+        </w:rPr>
+        <w:t>normalized</w:t>
+      </w:r>
+      <w:r>
+        <w:rPr>
+          <w:rFonts w:eastAsiaTheme="minorEastAsia"/>
+          <w:i/>
+          <w:iCs/>
+          <w:sz w:val="18"/>
+          <w:szCs w:val="18"/>
+        </w:rPr>
         <w:t>.owl</w:t>
       </w:r>
-      <w:r>
-        <w:rPr>
-          <w:rFonts w:eastAsiaTheme="minorEastAsia"/>
-          <w:sz w:val="18"/>
-          <w:szCs w:val="18"/>
-        </w:rPr>
-        <w:t xml:space="preserve"> – e dopo aver eseguito il reasoner ELK 0.5.0 </w:t>
+      <w:proofErr w:type="spellEnd"/>
+      <w:r>
+        <w:rPr>
+          <w:rFonts w:eastAsiaTheme="minorEastAsia"/>
+          <w:sz w:val="18"/>
+          <w:szCs w:val="18"/>
+        </w:rPr>
+        <w:t xml:space="preserve"> – e dopo aver eseguito il </w:t>
+      </w:r>
+      <w:proofErr w:type="spellStart"/>
+      <w:r>
+        <w:rPr>
+          <w:rFonts w:eastAsiaTheme="minorEastAsia"/>
+          <w:sz w:val="18"/>
+          <w:szCs w:val="18"/>
+        </w:rPr>
+        <w:t>reasoner</w:t>
+      </w:r>
+      <w:proofErr w:type="spellEnd"/>
+      <w:r>
+        <w:rPr>
+          <w:rFonts w:eastAsiaTheme="minorEastAsia"/>
+          <w:sz w:val="18"/>
+          <w:szCs w:val="18"/>
+        </w:rPr>
+        <w:t xml:space="preserve"> ELK 0.5.0 </w:t>
       </w:r>
       <w:r>
         <w:rPr>
@@ -3475,6 +3610,7 @@
         </w:rPr>
         <w:t>(</w:t>
       </w:r>
+      <w:proofErr w:type="spellStart"/>
       <w:r>
         <w:rPr>
           <w:rFonts w:eastAsiaTheme="minorEastAsia"/>
@@ -3483,7 +3619,18 @@
           <w:sz w:val="18"/>
           <w:szCs w:val="18"/>
         </w:rPr>
-        <w:t>Inferred, dx)</w:t>
+        <w:t>Inferred</w:t>
+      </w:r>
+      <w:proofErr w:type="spellEnd"/>
+      <w:r>
+        <w:rPr>
+          <w:rFonts w:eastAsiaTheme="minorEastAsia"/>
+          <w:b/>
+          <w:bCs/>
+          <w:sz w:val="18"/>
+          <w:szCs w:val="18"/>
+        </w:rPr>
+        <w:t>, dx)</w:t>
       </w:r>
       <w:r>
         <w:rPr>
@@ -3541,26 +3688,26 @@
           <w:lang w:val="en-US"/>
         </w:rPr>
         <w:drawing>
-          <wp:anchor distT="0" distB="0" distL="114300" distR="114300" simplePos="0" relativeHeight="251659264" behindDoc="0" locked="0" layoutInCell="1" allowOverlap="1" wp14:anchorId="1B416C88" wp14:editId="6C090AE1">
+          <wp:anchor distT="0" distB="0" distL="114300" distR="114300" simplePos="0" relativeHeight="251661312" behindDoc="0" locked="0" layoutInCell="1" allowOverlap="1" wp14:anchorId="14348BE6" wp14:editId="079F2457">
             <wp:simplePos x="0" y="0"/>
             <wp:positionH relativeFrom="margin">
               <wp:align>right</wp:align>
             </wp:positionH>
             <wp:positionV relativeFrom="paragraph">
-              <wp:posOffset>5080</wp:posOffset>
+              <wp:posOffset>8255</wp:posOffset>
             </wp:positionV>
-            <wp:extent cx="2844000" cy="3949718"/>
-            <wp:effectExtent l="0" t="0" r="0" b="0"/>
+            <wp:extent cx="3096000" cy="4134781"/>
+            <wp:effectExtent l="0" t="0" r="9525" b="0"/>
             <wp:wrapThrough wrapText="bothSides">
               <wp:wrapPolygon edited="0">
                 <wp:start x="0" y="0"/>
-                <wp:lineTo x="0" y="21461"/>
-                <wp:lineTo x="21417" y="21461"/>
-                <wp:lineTo x="21417" y="0"/>
+                <wp:lineTo x="0" y="21497"/>
+                <wp:lineTo x="21534" y="21497"/>
+                <wp:lineTo x="21534" y="0"/>
                 <wp:lineTo x="0" y="0"/>
               </wp:wrapPolygon>
             </wp:wrapThrough>
-            <wp:docPr id="2028225447" name="Immagine 9"/>
+            <wp:docPr id="936478084" name="Immagine 5"/>
             <wp:cNvGraphicFramePr>
               <a:graphicFrameLocks xmlns:a="http://schemas.openxmlformats.org/drawingml/2006/main" noChangeAspect="1"/>
             </wp:cNvGraphicFramePr>
@@ -3568,17 +3715,17 @@
               <a:graphicData uri="http://schemas.openxmlformats.org/drawingml/2006/picture">
                 <pic:pic xmlns:pic="http://schemas.openxmlformats.org/drawingml/2006/picture">
                   <pic:nvPicPr>
-                    <pic:cNvPr id="0" name="Picture 9"/>
+                    <pic:cNvPr id="0" name="Picture 5"/>
                     <pic:cNvPicPr>
                       <a:picLocks noChangeAspect="1" noChangeArrowheads="1"/>
                     </pic:cNvPicPr>
                   </pic:nvPicPr>
                   <pic:blipFill>
-                    <a:blip r:embed="rId9">
+                    <a:blip r:embed="rId10">
                       <a:extLst>
                         <a:ext uri="{BEBA8EAE-BF5A-486C-A8C5-ECC9F3942E4B}">
                           <a14:imgProps xmlns:a14="http://schemas.microsoft.com/office/drawing/2010/main">
-                            <a14:imgLayer r:embed="rId10">
+                            <a14:imgLayer r:embed="rId11">
                               <a14:imgEffect>
                                 <a14:sharpenSoften amount="25000"/>
                               </a14:imgEffect>
@@ -3598,7 +3745,7 @@
                   <pic:spPr bwMode="auto">
                     <a:xfrm>
                       <a:off x="0" y="0"/>
-                      <a:ext cx="2844000" cy="3949718"/>
+                      <a:ext cx="3096000" cy="4134781"/>
                     </a:xfrm>
                     <a:prstGeom prst="rect">
                       <a:avLst/>
@@ -3627,10 +3774,10 @@
           <w:lang w:val="en-US"/>
         </w:rPr>
         <w:drawing>
-          <wp:inline distT="0" distB="0" distL="0" distR="0" wp14:anchorId="10D6AC34" wp14:editId="7B52B53D">
-            <wp:extent cx="2844000" cy="4213929"/>
-            <wp:effectExtent l="0" t="0" r="0" b="0"/>
-            <wp:docPr id="1658103619" name="Immagine 8"/>
+          <wp:inline distT="0" distB="0" distL="0" distR="0" wp14:anchorId="0852F4CE" wp14:editId="75F2E9CC">
+            <wp:extent cx="3168000" cy="4509741"/>
+            <wp:effectExtent l="0" t="0" r="0" b="5715"/>
+            <wp:docPr id="1972364749" name="Immagine 3"/>
             <wp:cNvGraphicFramePr>
               <a:graphicFrameLocks xmlns:a="http://schemas.openxmlformats.org/drawingml/2006/main" noChangeAspect="1"/>
             </wp:cNvGraphicFramePr>
@@ -3638,17 +3785,17 @@
               <a:graphicData uri="http://schemas.openxmlformats.org/drawingml/2006/picture">
                 <pic:pic xmlns:pic="http://schemas.openxmlformats.org/drawingml/2006/picture">
                   <pic:nvPicPr>
-                    <pic:cNvPr id="0" name="Picture 8"/>
+                    <pic:cNvPr id="0" name="Picture 3"/>
                     <pic:cNvPicPr>
                       <a:picLocks noChangeAspect="1" noChangeArrowheads="1"/>
                     </pic:cNvPicPr>
                   </pic:nvPicPr>
                   <pic:blipFill>
-                    <a:blip r:embed="rId11">
+                    <a:blip r:embed="rId12">
                       <a:extLst>
                         <a:ext uri="{BEBA8EAE-BF5A-486C-A8C5-ECC9F3942E4B}">
                           <a14:imgProps xmlns:a14="http://schemas.microsoft.com/office/drawing/2010/main">
-                            <a14:imgLayer r:embed="rId12">
+                            <a14:imgLayer r:embed="rId13">
                               <a14:imgEffect>
                                 <a14:sharpenSoften amount="25000"/>
                               </a14:imgEffect>
@@ -3668,7 +3815,7 @@
                   <pic:spPr bwMode="auto">
                     <a:xfrm>
                       <a:off x="0" y="0"/>
-                      <a:ext cx="2844000" cy="4213929"/>
+                      <a:ext cx="3168000" cy="4509741"/>
                     </a:xfrm>
                     <a:prstGeom prst="rect">
                       <a:avLst/>
@@ -5407,4 +5554,16 @@
     </a:ext>
   </a:extLst>
 </a:theme>
+</file>
+
+<file path=customXml/item1.xml><?xml version="1.0" encoding="utf-8"?>
+<b:Sources xmlns:b="http://schemas.openxmlformats.org/officeDocument/2006/bibliography" xmlns="http://schemas.openxmlformats.org/officeDocument/2006/bibliography" SelectedStyle="\APASixthEditionOfficeOnline.xsl" StyleName="APA" Version="6"/>
+</file>
+
+<file path=customXml/itemProps1.xml><?xml version="1.0" encoding="utf-8"?>
+<ds:datastoreItem xmlns:ds="http://schemas.openxmlformats.org/officeDocument/2006/customXml" ds:itemID="{00B38905-2E75-4F7B-A0D8-4F94305C5A4F}">
+  <ds:schemaRefs>
+    <ds:schemaRef ds:uri="http://schemas.openxmlformats.org/officeDocument/2006/bibliography"/>
+  </ds:schemaRefs>
+</ds:datastoreItem>
 </file>
</xml_diff>